<commit_message>
archived files and updated images
</commit_message>
<xml_diff>
--- a/schema_large_tables.docx
+++ b/schema_large_tables.docx
@@ -26,26 +26,16 @@
     </w:p>
     <w:p>
       <w:r>
-        <w:t xml:space="preserve">    </w:t>
-      </w:r>
-      <w:proofErr w:type="spellStart"/>
-      <w:r>
-        <w:t>flight_data_id</w:t>
-      </w:r>
-      <w:proofErr w:type="spellEnd"/>
-      <w:r>
-        <w:t xml:space="preserve"> </w:t>
-      </w:r>
-      <w:r>
-        <w:tab/>
-      </w:r>
-      <w:r>
-        <w:tab/>
-      </w:r>
-      <w:r>
-        <w:tab/>
-      </w:r>
-      <w:r>
+        <w:t xml:space="preserve">    flight_data_id </w:t>
+      </w:r>
+      <w:r>
+        <w:tab/>
+      </w:r>
+      <w:r>
+        <w:tab/>
+      </w:r>
+      <w:r>
+        <w:tab/>
         <w:t>SERIAL PRIMARY KEY</w:t>
       </w:r>
     </w:p>
@@ -64,39 +54,22 @@
       </w:r>
       <w:r>
         <w:tab/>
-      </w:r>
-      <w:r>
         <w:t>INT</w:t>
       </w:r>
     </w:p>
     <w:p>
       <w:r>
-        <w:t xml:space="preserve">    </w:t>
-      </w:r>
-      <w:proofErr w:type="spellStart"/>
-      <w:r>
-        <w:t>carrier_name</w:t>
-      </w:r>
-      <w:proofErr w:type="spellEnd"/>
-      <w:r>
-        <w:t xml:space="preserve"> </w:t>
-      </w:r>
-      <w:r>
-        <w:tab/>
-      </w:r>
-      <w:r>
-        <w:tab/>
-      </w:r>
-      <w:r>
-        <w:tab/>
-      </w:r>
-      <w:proofErr w:type="gramStart"/>
-      <w:r>
-        <w:t>VARCHAR(</w:t>
-      </w:r>
-      <w:proofErr w:type="gramEnd"/>
-      <w:r>
-        <w:t>50)</w:t>
+        <w:t xml:space="preserve">    carrier_name </w:t>
+      </w:r>
+      <w:r>
+        <w:tab/>
+      </w:r>
+      <w:r>
+        <w:tab/>
+      </w:r>
+      <w:r>
+        <w:tab/>
+        <w:t>VARCHAR(50)</w:t>
       </w:r>
     </w:p>
     <w:p>
@@ -114,14 +87,7 @@
       </w:r>
       <w:r>
         <w:tab/>
-      </w:r>
-      <w:proofErr w:type="gramStart"/>
-      <w:r>
-        <w:t>VARCHAR(</w:t>
-      </w:r>
-      <w:proofErr w:type="gramEnd"/>
-      <w:r>
-        <w:t>5)</w:t>
+        <w:t>VARCHAR(5)</w:t>
       </w:r>
     </w:p>
     <w:p>
@@ -142,422 +108,327 @@
       </w:r>
       <w:r>
         <w:tab/>
-      </w:r>
-      <w:proofErr w:type="gramStart"/>
-      <w:r>
-        <w:t>VARCHAR(</w:t>
-      </w:r>
-      <w:proofErr w:type="gramEnd"/>
-      <w:r>
-        <w:t>50)</w:t>
-      </w:r>
-    </w:p>
-    <w:p>
-      <w:r>
-        <w:t xml:space="preserve">    </w:t>
-      </w:r>
-      <w:proofErr w:type="spellStart"/>
-      <w:r>
-        <w:t>total_arrivals</w:t>
-      </w:r>
-      <w:proofErr w:type="spellEnd"/>
-      <w:r>
-        <w:t xml:space="preserve"> </w:t>
-      </w:r>
-      <w:r>
-        <w:tab/>
-      </w:r>
-      <w:r>
-        <w:tab/>
-      </w:r>
-      <w:r>
-        <w:tab/>
-      </w:r>
-      <w:r>
+        <w:t>VARCHAR(50)</w:t>
+      </w:r>
+    </w:p>
+    <w:p>
+      <w:r>
+        <w:t xml:space="preserve">    total_arrivals </w:t>
+      </w:r>
+      <w:r>
+        <w:tab/>
+      </w:r>
+      <w:r>
+        <w:tab/>
+      </w:r>
+      <w:r>
+        <w:tab/>
         <w:t>FLOAT</w:t>
       </w:r>
     </w:p>
     <w:p>
       <w:r>
-        <w:t xml:space="preserve">    </w:t>
-      </w:r>
-      <w:proofErr w:type="spellStart"/>
-      <w:r>
-        <w:t>total_delays_ct</w:t>
-      </w:r>
-      <w:proofErr w:type="spellEnd"/>
-      <w:r>
-        <w:t xml:space="preserve"> </w:t>
-      </w:r>
-      <w:r>
-        <w:tab/>
-      </w:r>
-      <w:r>
-        <w:tab/>
-      </w:r>
-      <w:r>
-        <w:tab/>
-      </w:r>
-      <w:r>
+        <w:t xml:space="preserve">    total_delays_ct </w:t>
+      </w:r>
+      <w:r>
+        <w:tab/>
+      </w:r>
+      <w:r>
+        <w:tab/>
+      </w:r>
+      <w:r>
+        <w:tab/>
         <w:t>FLOAT</w:t>
       </w:r>
     </w:p>
     <w:p>
       <w:r>
-        <w:t xml:space="preserve">    </w:t>
-      </w:r>
-      <w:proofErr w:type="spellStart"/>
-      <w:r>
-        <w:t>carrier_ct</w:t>
-      </w:r>
-      <w:proofErr w:type="spellEnd"/>
-      <w:r>
-        <w:t xml:space="preserve"> </w:t>
-      </w:r>
-      <w:r>
-        <w:tab/>
-      </w:r>
-      <w:r>
-        <w:tab/>
-      </w:r>
-      <w:r>
-        <w:tab/>
-      </w:r>
-      <w:r>
-        <w:tab/>
-      </w:r>
-      <w:r>
+        <w:t xml:space="preserve">    carrier_ct </w:t>
+      </w:r>
+      <w:r>
+        <w:tab/>
+      </w:r>
+      <w:r>
+        <w:tab/>
+      </w:r>
+      <w:r>
+        <w:tab/>
+      </w:r>
+      <w:r>
+        <w:tab/>
         <w:t>FLOAT</w:t>
       </w:r>
     </w:p>
     <w:p>
       <w:r>
-        <w:t xml:space="preserve">    </w:t>
-      </w:r>
-      <w:proofErr w:type="spellStart"/>
-      <w:r>
-        <w:t>weather_ct</w:t>
-      </w:r>
-      <w:proofErr w:type="spellEnd"/>
-      <w:r>
-        <w:t xml:space="preserve"> </w:t>
-      </w:r>
-      <w:r>
-        <w:tab/>
-      </w:r>
-      <w:r>
-        <w:tab/>
-      </w:r>
-      <w:r>
-        <w:tab/>
-      </w:r>
-      <w:r>
-        <w:tab/>
-      </w:r>
-      <w:r>
+        <w:t xml:space="preserve">    weather_ct </w:t>
+      </w:r>
+      <w:r>
+        <w:tab/>
+      </w:r>
+      <w:r>
+        <w:tab/>
+      </w:r>
+      <w:r>
+        <w:tab/>
+      </w:r>
+      <w:r>
+        <w:tab/>
         <w:t>FLOAT</w:t>
       </w:r>
     </w:p>
     <w:p>
       <w:r>
-        <w:t xml:space="preserve">    </w:t>
-      </w:r>
-      <w:proofErr w:type="spellStart"/>
-      <w:r>
-        <w:t>nat_air_sys_ct</w:t>
-      </w:r>
-      <w:proofErr w:type="spellEnd"/>
-      <w:r>
-        <w:t xml:space="preserve"> </w:t>
-      </w:r>
-      <w:r>
-        <w:tab/>
-      </w:r>
-      <w:r>
-        <w:tab/>
-      </w:r>
-      <w:r>
-        <w:tab/>
-      </w:r>
-      <w:r>
+        <w:t xml:space="preserve">    nat_air_sys_ct </w:t>
+      </w:r>
+      <w:r>
+        <w:tab/>
+      </w:r>
+      <w:r>
+        <w:tab/>
+      </w:r>
+      <w:r>
+        <w:tab/>
         <w:t>FLOAT</w:t>
       </w:r>
     </w:p>
     <w:p>
       <w:r>
-        <w:t xml:space="preserve">    </w:t>
-      </w:r>
-      <w:proofErr w:type="spellStart"/>
-      <w:r>
-        <w:t>security_ct</w:t>
-      </w:r>
-      <w:proofErr w:type="spellEnd"/>
-      <w:r>
-        <w:t xml:space="preserve"> </w:t>
-      </w:r>
-      <w:r>
-        <w:tab/>
-      </w:r>
-      <w:r>
-        <w:tab/>
-      </w:r>
-      <w:r>
-        <w:tab/>
-      </w:r>
-      <w:r>
-        <w:tab/>
-      </w:r>
-      <w:r>
+        <w:t xml:space="preserve">    security_ct </w:t>
+      </w:r>
+      <w:r>
+        <w:tab/>
+      </w:r>
+      <w:r>
+        <w:tab/>
+      </w:r>
+      <w:r>
+        <w:tab/>
+      </w:r>
+      <w:r>
+        <w:tab/>
         <w:t>FLOAT</w:t>
       </w:r>
     </w:p>
     <w:p>
       <w:r>
-        <w:t xml:space="preserve">    </w:t>
-      </w:r>
-      <w:proofErr w:type="spellStart"/>
-      <w:r>
-        <w:t>late_aircraft_ct</w:t>
-      </w:r>
-      <w:proofErr w:type="spellEnd"/>
-      <w:r>
-        <w:t xml:space="preserve"> </w:t>
-      </w:r>
-      <w:r>
-        <w:tab/>
-      </w:r>
-      <w:r>
-        <w:tab/>
-      </w:r>
-      <w:r>
-        <w:tab/>
-      </w:r>
-      <w:r>
+        <w:t xml:space="preserve">    late_aircraft_ct </w:t>
+      </w:r>
+      <w:r>
+        <w:tab/>
+      </w:r>
+      <w:r>
+        <w:tab/>
+      </w:r>
+      <w:r>
+        <w:tab/>
         <w:t>FLOAT</w:t>
       </w:r>
     </w:p>
     <w:p>
       <w:r>
-        <w:t xml:space="preserve">    </w:t>
-      </w:r>
-      <w:proofErr w:type="spellStart"/>
-      <w:r>
-        <w:t>flight_cancelled</w:t>
-      </w:r>
-      <w:proofErr w:type="spellEnd"/>
-      <w:r>
-        <w:t xml:space="preserve"> </w:t>
-      </w:r>
-      <w:r>
-        <w:tab/>
-      </w:r>
-      <w:r>
-        <w:tab/>
-      </w:r>
-      <w:r>
-        <w:tab/>
-      </w:r>
-      <w:r>
+        <w:t xml:space="preserve">    flight_cancelled </w:t>
+      </w:r>
+      <w:r>
+        <w:tab/>
+      </w:r>
+      <w:r>
+        <w:tab/>
+      </w:r>
+      <w:r>
+        <w:tab/>
         <w:t>FLOAT</w:t>
       </w:r>
     </w:p>
     <w:p>
       <w:r>
-        <w:t xml:space="preserve">    </w:t>
-      </w:r>
-      <w:proofErr w:type="spellStart"/>
-      <w:r>
-        <w:t>flight_diverted</w:t>
-      </w:r>
-      <w:proofErr w:type="spellEnd"/>
-      <w:r>
-        <w:t xml:space="preserve"> </w:t>
-      </w:r>
-      <w:r>
-        <w:tab/>
-      </w:r>
-      <w:r>
-        <w:tab/>
-      </w:r>
-      <w:r>
-        <w:tab/>
-      </w:r>
-      <w:r>
+        <w:t xml:space="preserve">    flight_diverted </w:t>
+      </w:r>
+      <w:r>
+        <w:tab/>
+      </w:r>
+      <w:r>
+        <w:tab/>
+      </w:r>
+      <w:r>
+        <w:tab/>
         <w:t>FLOAT</w:t>
       </w:r>
     </w:p>
     <w:p>
       <w:r>
-        <w:t xml:space="preserve">    </w:t>
-      </w:r>
-      <w:proofErr w:type="spellStart"/>
-      <w:r>
-        <w:t>total_delays_min</w:t>
-      </w:r>
-      <w:proofErr w:type="spellEnd"/>
-      <w:r>
-        <w:t xml:space="preserve"> </w:t>
-      </w:r>
-      <w:r>
-        <w:tab/>
-      </w:r>
-      <w:r>
-        <w:tab/>
-      </w:r>
-      <w:r>
-        <w:tab/>
-      </w:r>
-      <w:r>
+        <w:t xml:space="preserve">    total_delays_min </w:t>
+      </w:r>
+      <w:r>
+        <w:tab/>
+      </w:r>
+      <w:r>
+        <w:tab/>
+      </w:r>
+      <w:r>
+        <w:tab/>
         <w:t>FLOAT</w:t>
       </w:r>
     </w:p>
     <w:p>
       <w:r>
-        <w:t xml:space="preserve">    </w:t>
-      </w:r>
-      <w:proofErr w:type="spellStart"/>
-      <w:r>
-        <w:t>carrier_delay_min</w:t>
-      </w:r>
-      <w:proofErr w:type="spellEnd"/>
-      <w:r>
-        <w:t xml:space="preserve"> </w:t>
-      </w:r>
-      <w:r>
-        <w:tab/>
-      </w:r>
-      <w:r>
-        <w:tab/>
-      </w:r>
-      <w:r>
-        <w:tab/>
-      </w:r>
-      <w:r>
+        <w:t xml:space="preserve">    carrier_delay_min </w:t>
+      </w:r>
+      <w:r>
+        <w:tab/>
+      </w:r>
+      <w:r>
+        <w:tab/>
+      </w:r>
+      <w:r>
+        <w:tab/>
         <w:t>FLOAT</w:t>
       </w:r>
     </w:p>
     <w:p>
       <w:r>
-        <w:t xml:space="preserve">    </w:t>
-      </w:r>
-      <w:proofErr w:type="spellStart"/>
-      <w:r>
-        <w:t>weather_delay_min</w:t>
-      </w:r>
-      <w:proofErr w:type="spellEnd"/>
-      <w:r>
-        <w:t xml:space="preserve"> </w:t>
-      </w:r>
-      <w:r>
-        <w:tab/>
-      </w:r>
-      <w:r>
-        <w:tab/>
-      </w:r>
-      <w:r>
-        <w:tab/>
-      </w:r>
-      <w:r>
+        <w:t xml:space="preserve">    weather_delay_min </w:t>
+      </w:r>
+      <w:r>
+        <w:tab/>
+      </w:r>
+      <w:r>
+        <w:tab/>
+      </w:r>
+      <w:r>
+        <w:tab/>
         <w:t>FLOAT</w:t>
       </w:r>
     </w:p>
     <w:p>
       <w:r>
-        <w:t xml:space="preserve">    </w:t>
-      </w:r>
-      <w:proofErr w:type="spellStart"/>
-      <w:r>
-        <w:t>nat_air_sys_delay_min</w:t>
-      </w:r>
-      <w:proofErr w:type="spellEnd"/>
-      <w:r>
-        <w:t xml:space="preserve"> </w:t>
-      </w:r>
-      <w:r>
-        <w:tab/>
-      </w:r>
-      <w:r>
-        <w:tab/>
-      </w:r>
-      <w:r>
+        <w:t xml:space="preserve">    nat_air_sys_delay_min </w:t>
+      </w:r>
+      <w:r>
+        <w:tab/>
+      </w:r>
+      <w:r>
+        <w:tab/>
         <w:t>FLOAT</w:t>
       </w:r>
     </w:p>
     <w:p>
       <w:r>
-        <w:t xml:space="preserve">    </w:t>
-      </w:r>
-      <w:proofErr w:type="spellStart"/>
-      <w:r>
-        <w:t>security_delay_min</w:t>
-      </w:r>
-      <w:proofErr w:type="spellEnd"/>
-      <w:r>
-        <w:t xml:space="preserve"> </w:t>
-      </w:r>
-      <w:r>
-        <w:tab/>
-      </w:r>
-      <w:r>
-        <w:tab/>
-      </w:r>
-      <w:r>
-        <w:tab/>
-      </w:r>
-      <w:r>
+        <w:t xml:space="preserve">    security_delay_min </w:t>
+      </w:r>
+      <w:r>
+        <w:tab/>
+      </w:r>
+      <w:r>
+        <w:tab/>
+      </w:r>
+      <w:r>
+        <w:tab/>
         <w:t>FLOAT</w:t>
       </w:r>
     </w:p>
     <w:p>
       <w:r>
-        <w:t xml:space="preserve">    </w:t>
-      </w:r>
-      <w:proofErr w:type="spellStart"/>
-      <w:r>
-        <w:t>late_aircraft_delay_min</w:t>
-      </w:r>
-      <w:proofErr w:type="spellEnd"/>
-      <w:r>
-        <w:t xml:space="preserve"> </w:t>
-      </w:r>
-      <w:r>
-        <w:tab/>
-      </w:r>
-      <w:r>
-        <w:tab/>
-      </w:r>
-      <w:r>
+        <w:t xml:space="preserve">    late_aircraft_delay_min </w:t>
+      </w:r>
+      <w:r>
+        <w:tab/>
+      </w:r>
+      <w:r>
+        <w:tab/>
         <w:t>FLOAT</w:t>
       </w:r>
     </w:p>
     <w:bookmarkEnd w:id="0"/>
     <w:p/>
     <w:p/>
+    <w:p>
+      <w:r>
+        <w:t xml:space="preserve">locations </w:t>
+      </w:r>
+    </w:p>
+    <w:p>
+      <w:r>
+        <w:t xml:space="preserve">   airport </w:t>
+      </w:r>
+      <w:r>
+        <w:tab/>
+      </w:r>
+      <w:r>
+        <w:tab/>
+      </w:r>
+      <w:r>
+        <w:tab/>
+      </w:r>
+      <w:r>
+        <w:tab/>
+      </w:r>
+      <w:r>
+        <w:t>VARCHAR (10) not null,</w:t>
+      </w:r>
+    </w:p>
+    <w:p>
+      <w:r>
+        <w:t xml:space="preserve">   latitude</w:t>
+      </w:r>
+      <w:r>
+        <w:tab/>
+      </w:r>
+      <w:r>
+        <w:tab/>
+      </w:r>
+      <w:r>
+        <w:tab/>
+      </w:r>
+      <w:r>
+        <w:tab/>
+      </w:r>
+      <w:r>
+        <w:t>FLOAT not null,</w:t>
+      </w:r>
+    </w:p>
+    <w:p>
+      <w:r>
+        <w:t xml:space="preserve">   longitude</w:t>
+      </w:r>
+      <w:r>
+        <w:tab/>
+      </w:r>
+      <w:r>
+        <w:tab/>
+      </w:r>
+      <w:r>
+        <w:tab/>
+      </w:r>
+      <w:r>
+        <w:tab/>
+      </w:r>
+      <w:r>
+        <w:t>FLOAT not null</w:t>
+      </w:r>
+    </w:p>
     <w:p/>
-    <w:p>
-      <w:r>
-        <w:t xml:space="preserve">CREATE TABLE </w:t>
-      </w:r>
-      <w:proofErr w:type="spellStart"/>
-      <w:r>
-        <w:t>flight_data</w:t>
-      </w:r>
-      <w:proofErr w:type="spellEnd"/>
-      <w:r>
-        <w:t xml:space="preserve"> (</w:t>
-      </w:r>
-    </w:p>
-    <w:p>
-      <w:r>
-        <w:t xml:space="preserve">    </w:t>
-      </w:r>
-      <w:proofErr w:type="spellStart"/>
-      <w:r>
-        <w:t>flight_data_id</w:t>
-      </w:r>
-      <w:proofErr w:type="spellEnd"/>
-      <w:r>
-        <w:t xml:space="preserve"> SERIAL PRIMARY KEY,</w:t>
+    <w:p/>
+    <w:p/>
+    <w:p>
+      <w:r>
+        <w:br w:type="page"/>
+      </w:r>
+    </w:p>
+    <w:p>
+      <w:r>
+        <w:lastRenderedPageBreak/>
+        <w:t>SQL:</w:t>
+      </w:r>
+    </w:p>
+    <w:p>
+      <w:r>
+        <w:t>CREATE TABLE flight_data (</w:t>
+      </w:r>
+    </w:p>
+    <w:p>
+      <w:r>
+        <w:t xml:space="preserve">    flight_data_id SERIAL PRIMARY KEY,</w:t>
       </w:r>
     </w:p>
     <w:p>
@@ -567,250 +438,162 @@
     </w:p>
     <w:p>
       <w:r>
-        <w:t xml:space="preserve">    </w:t>
-      </w:r>
-      <w:proofErr w:type="spellStart"/>
-      <w:r>
-        <w:t>carrier_name</w:t>
-      </w:r>
-      <w:proofErr w:type="spellEnd"/>
+        <w:t xml:space="preserve">    carrier_name VARCHAR(50),</w:t>
+      </w:r>
+    </w:p>
+    <w:p>
+      <w:r>
+        <w:t xml:space="preserve">    airport VARCHAR(5),</w:t>
+      </w:r>
+    </w:p>
+    <w:p>
+      <w:r>
+        <w:t xml:space="preserve">    city VARCHAR(50),</w:t>
+      </w:r>
+    </w:p>
+    <w:p>
+      <w:r>
+        <w:t xml:space="preserve">    total_arrivals FLOAT,</w:t>
+      </w:r>
+    </w:p>
+    <w:p>
+      <w:r>
+        <w:t xml:space="preserve">    total_delays_ct FLOAT,</w:t>
+      </w:r>
+    </w:p>
+    <w:p>
+      <w:r>
+        <w:t xml:space="preserve">    carrier_ct FLOAT,</w:t>
+      </w:r>
+    </w:p>
+    <w:p>
+      <w:r>
+        <w:t xml:space="preserve">    weather_ct FLOAT,</w:t>
+      </w:r>
+    </w:p>
+    <w:p>
+      <w:r>
+        <w:t xml:space="preserve">    nat_air_sys_ct FLOAT,</w:t>
+      </w:r>
+    </w:p>
+    <w:p>
+      <w:r>
+        <w:t xml:space="preserve">    security_ct FLOAT,</w:t>
+      </w:r>
+    </w:p>
+    <w:p>
+      <w:r>
+        <w:t xml:space="preserve">    late_aircraft_ct FLOAT,</w:t>
+      </w:r>
+    </w:p>
+    <w:p>
+      <w:r>
+        <w:t xml:space="preserve">    flight_cancelled FLOAT,</w:t>
+      </w:r>
+    </w:p>
+    <w:p>
+      <w:r>
+        <w:t xml:space="preserve">    flight_diverted FLOAT,</w:t>
+      </w:r>
+    </w:p>
+    <w:p>
+      <w:r>
+        <w:t xml:space="preserve">    total_delays_min FLOAT,</w:t>
+      </w:r>
+    </w:p>
+    <w:p>
+      <w:r>
+        <w:t xml:space="preserve">    carrier_delay_min FLOAT,</w:t>
+      </w:r>
+    </w:p>
+    <w:p>
+      <w:r>
+        <w:t xml:space="preserve">    weather_delay_min FLOAT,</w:t>
+      </w:r>
+    </w:p>
+    <w:p>
+      <w:r>
+        <w:t xml:space="preserve">    nat_air_sys_delay_min FLOAT,</w:t>
+      </w:r>
+    </w:p>
+    <w:p>
+      <w:r>
+        <w:t xml:space="preserve">    security_delay_min FLOAT,</w:t>
+      </w:r>
+    </w:p>
+    <w:p>
+      <w:r>
+        <w:t xml:space="preserve">    late_aircraft_delay_min FLOAT</w:t>
+      </w:r>
+    </w:p>
+    <w:p>
+      <w:r>
+        <w:t>);</w:t>
+      </w:r>
+    </w:p>
+    <w:p/>
+    <w:p>
+      <w:r>
+        <w:t>CREATE TABLE</w:t>
+      </w:r>
+      <w:r>
+        <w:t xml:space="preserve"> locations</w:t>
+      </w:r>
       <w:r>
         <w:t xml:space="preserve"> </w:t>
       </w:r>
-      <w:proofErr w:type="gramStart"/>
-      <w:r>
-        <w:t>VARCHAR(</w:t>
-      </w:r>
-      <w:proofErr w:type="gramEnd"/>
-      <w:r>
-        <w:t>50),</w:t>
-      </w:r>
-    </w:p>
-    <w:p>
-      <w:r>
-        <w:t xml:space="preserve">    airport </w:t>
-      </w:r>
-      <w:proofErr w:type="gramStart"/>
-      <w:r>
-        <w:t>VARCHAR(</w:t>
-      </w:r>
-      <w:proofErr w:type="gramEnd"/>
-      <w:r>
-        <w:t>5),</w:t>
-      </w:r>
-    </w:p>
-    <w:p>
-      <w:r>
-        <w:t xml:space="preserve">    city </w:t>
-      </w:r>
-      <w:proofErr w:type="gramStart"/>
-      <w:r>
-        <w:t>VARCHAR(</w:t>
-      </w:r>
-      <w:proofErr w:type="gramEnd"/>
-      <w:r>
-        <w:t>50),</w:t>
-      </w:r>
-    </w:p>
-    <w:p>
-      <w:r>
-        <w:t xml:space="preserve">    </w:t>
-      </w:r>
-      <w:proofErr w:type="spellStart"/>
-      <w:r>
-        <w:t>total_arrivals</w:t>
-      </w:r>
-      <w:proofErr w:type="spellEnd"/>
-      <w:r>
-        <w:t xml:space="preserve"> FLOAT,</w:t>
-      </w:r>
-    </w:p>
-    <w:p>
-      <w:r>
-        <w:t xml:space="preserve">    </w:t>
-      </w:r>
-      <w:proofErr w:type="spellStart"/>
-      <w:r>
-        <w:t>total_delays_ct</w:t>
-      </w:r>
-      <w:proofErr w:type="spellEnd"/>
-      <w:r>
-        <w:t xml:space="preserve"> FLOAT,</w:t>
-      </w:r>
-    </w:p>
-    <w:p>
-      <w:r>
-        <w:t xml:space="preserve">    </w:t>
-      </w:r>
-      <w:proofErr w:type="spellStart"/>
-      <w:r>
-        <w:t>carrier_ct</w:t>
-      </w:r>
-      <w:proofErr w:type="spellEnd"/>
-      <w:r>
-        <w:t xml:space="preserve"> FLOAT,</w:t>
-      </w:r>
-    </w:p>
-    <w:p>
-      <w:r>
-        <w:t xml:space="preserve">    </w:t>
-      </w:r>
-      <w:proofErr w:type="spellStart"/>
-      <w:r>
-        <w:t>weather_ct</w:t>
-      </w:r>
-      <w:proofErr w:type="spellEnd"/>
-      <w:r>
-        <w:t xml:space="preserve"> FLOAT,</w:t>
-      </w:r>
-    </w:p>
-    <w:p>
-      <w:r>
-        <w:t xml:space="preserve">    </w:t>
-      </w:r>
-      <w:proofErr w:type="spellStart"/>
-      <w:r>
-        <w:t>nat_air_sys_ct</w:t>
-      </w:r>
-      <w:proofErr w:type="spellEnd"/>
-      <w:r>
-        <w:t xml:space="preserve"> FLOAT,</w:t>
-      </w:r>
-    </w:p>
-    <w:p>
-      <w:r>
-        <w:t xml:space="preserve">    </w:t>
-      </w:r>
-      <w:proofErr w:type="spellStart"/>
-      <w:r>
-        <w:t>security_ct</w:t>
-      </w:r>
-      <w:proofErr w:type="spellEnd"/>
-      <w:r>
-        <w:t xml:space="preserve"> FLOAT,</w:t>
-      </w:r>
-    </w:p>
-    <w:p>
-      <w:r>
-        <w:t xml:space="preserve">    </w:t>
-      </w:r>
-      <w:proofErr w:type="spellStart"/>
-      <w:r>
-        <w:t>late_aircraft_ct</w:t>
-      </w:r>
-      <w:proofErr w:type="spellEnd"/>
-      <w:r>
-        <w:t xml:space="preserve"> FLOAT,</w:t>
-      </w:r>
-    </w:p>
-    <w:p>
-      <w:r>
-        <w:t xml:space="preserve">    </w:t>
-      </w:r>
-      <w:proofErr w:type="spellStart"/>
-      <w:r>
-        <w:t>flight_cancelled</w:t>
-      </w:r>
-      <w:proofErr w:type="spellEnd"/>
-      <w:r>
-        <w:t xml:space="preserve"> FLOAT,</w:t>
-      </w:r>
-    </w:p>
-    <w:p>
-      <w:r>
-        <w:t xml:space="preserve">    </w:t>
-      </w:r>
-      <w:proofErr w:type="spellStart"/>
-      <w:r>
-        <w:t>flight_diverted</w:t>
-      </w:r>
-      <w:proofErr w:type="spellEnd"/>
-      <w:r>
-        <w:t xml:space="preserve"> FLOAT,</w:t>
-      </w:r>
-    </w:p>
-    <w:p>
-      <w:r>
-        <w:t xml:space="preserve">    </w:t>
-      </w:r>
-      <w:proofErr w:type="spellStart"/>
-      <w:r>
-        <w:t>total_delays_min</w:t>
-      </w:r>
-      <w:proofErr w:type="spellEnd"/>
-      <w:r>
-        <w:t xml:space="preserve"> FLOAT,</w:t>
-      </w:r>
-    </w:p>
-    <w:p>
-      <w:r>
-        <w:t xml:space="preserve">    </w:t>
-      </w:r>
-      <w:proofErr w:type="spellStart"/>
-      <w:r>
-        <w:t>carrier_delay_min</w:t>
-      </w:r>
-      <w:proofErr w:type="spellEnd"/>
-      <w:r>
-        <w:t xml:space="preserve"> FLOAT,</w:t>
-      </w:r>
-    </w:p>
-    <w:p>
-      <w:r>
-        <w:t xml:space="preserve">    </w:t>
-      </w:r>
-      <w:proofErr w:type="spellStart"/>
-      <w:r>
-        <w:t>weather_delay_min</w:t>
-      </w:r>
-      <w:proofErr w:type="spellEnd"/>
-      <w:r>
-        <w:t xml:space="preserve"> FLOAT,</w:t>
-      </w:r>
-    </w:p>
-    <w:p>
-      <w:r>
-        <w:lastRenderedPageBreak/>
-        <w:t xml:space="preserve">    </w:t>
-      </w:r>
-      <w:proofErr w:type="spellStart"/>
-      <w:r>
-        <w:t>nat_air_sys_delay_min</w:t>
-      </w:r>
-      <w:proofErr w:type="spellEnd"/>
-      <w:r>
-        <w:t xml:space="preserve"> FLOAT,</w:t>
-      </w:r>
-    </w:p>
-    <w:p>
-      <w:r>
-        <w:t xml:space="preserve">    </w:t>
-      </w:r>
-      <w:proofErr w:type="spellStart"/>
-      <w:r>
-        <w:t>security_delay_min</w:t>
-      </w:r>
-      <w:proofErr w:type="spellEnd"/>
-      <w:r>
-        <w:t xml:space="preserve"> FLOAT,</w:t>
-      </w:r>
-    </w:p>
-    <w:p>
-      <w:r>
-        <w:t xml:space="preserve">    </w:t>
-      </w:r>
-      <w:proofErr w:type="spellStart"/>
-      <w:r>
-        <w:t>late_aircraft_delay_min</w:t>
-      </w:r>
-      <w:proofErr w:type="spellEnd"/>
-      <w:r>
-        <w:t xml:space="preserve"> FLOAT</w:t>
-      </w:r>
-    </w:p>
-    <w:p>
-      <w:r>
-        <w:t>);</w:t>
+      <w:r>
+        <w:t>(</w:t>
+      </w:r>
+    </w:p>
+    <w:p>
+      <w:r>
+        <w:t xml:space="preserve">   </w:t>
+      </w:r>
+      <w:r>
+        <w:t xml:space="preserve">airport </w:t>
+      </w:r>
+      <w:r>
+        <w:t>VARCHAR</w:t>
+      </w:r>
+      <w:r>
+        <w:t xml:space="preserve"> (10) not null,</w:t>
+      </w:r>
+    </w:p>
+    <w:p>
+      <w:r>
+        <w:t xml:space="preserve">   </w:t>
+      </w:r>
+      <w:r>
+        <w:t xml:space="preserve">latitude </w:t>
+      </w:r>
+      <w:r>
+        <w:t>FLOAT</w:t>
+      </w:r>
+      <w:r>
+        <w:t xml:space="preserve"> not null,</w:t>
+      </w:r>
+    </w:p>
+    <w:p>
+      <w:r>
+        <w:t xml:space="preserve">   </w:t>
+      </w:r>
+      <w:r>
+        <w:t xml:space="preserve">longitude </w:t>
+      </w:r>
+      <w:r>
+        <w:t>FLOAT</w:t>
+      </w:r>
+      <w:r>
+        <w:t xml:space="preserve"> not null</w:t>
+      </w:r>
+    </w:p>
+    <w:p>
+      <w:r>
+        <w:t>)</w:t>
+      </w:r>
+      <w:r>
+        <w:t>;</w:t>
       </w:r>
     </w:p>
     <w:sectPr>

</xml_diff>